<commit_message>
Ajuste en cuaderno de estudio
Ajuste en numeración de recursos
</commit_message>
<xml_diff>
--- a/fuentes/contenidos/grado07/guion06/MA_07_06_CO.docx
+++ b/fuentes/contenidos/grado07/guion06/MA_07_06_CO.docx
@@ -559,10 +559,10 @@
                   <v:path o:extrusionok="f" gradientshapeok="t" o:connecttype="rect"/>
                   <o:lock v:ext="edit" aspectratio="t"/>
                 </v:shapetype>
-                <v:shape id="_x0000_i1025" type="#_x0000_t75" style="width:314.6pt;height:202.7pt" o:ole="">
+                <v:shape id="_x0000_i1025" type="#_x0000_t75" style="width:314.65pt;height:202.95pt" o:ole="">
                   <v:imagedata r:id="rId8" o:title=""/>
                 </v:shape>
-                <o:OLEObject Type="Embed" ProgID="PBrush" ShapeID="_x0000_i1025" DrawAspect="Content" ObjectID="_1516560244" r:id="rId9"/>
+                <o:OLEObject Type="Embed" ProgID="PBrush" ShapeID="_x0000_i1025" DrawAspect="Content" ObjectID="_1516989671" r:id="rId9"/>
               </w:object>
             </w:r>
           </w:p>
@@ -3222,15 +3222,15 @@
                 <w:b/>
                 <w:color w:val="000000"/>
               </w:rPr>
-              <w:t>MA_07_06_REC</w:t>
-            </w:r>
-            <w:r>
-              <w:rPr>
-                <w:rFonts w:ascii="Times New Roman" w:hAnsi="Times New Roman" w:cs="Times New Roman"/>
-                <w:b/>
-                <w:color w:val="000000"/>
-              </w:rPr>
-              <w:t>10</w:t>
+              <w:t>MA_07_06_REC2</w:t>
+            </w:r>
+            <w:r>
+              <w:rPr>
+                <w:rFonts w:ascii="Times New Roman" w:hAnsi="Times New Roman" w:cs="Times New Roman"/>
+                <w:b/>
+                <w:color w:val="000000"/>
+              </w:rPr>
+              <w:t>0</w:t>
             </w:r>
           </w:p>
         </w:tc>
@@ -3424,7 +3424,15 @@
                 <w:b/>
                 <w:color w:val="000000"/>
               </w:rPr>
-              <w:t>20</w:t>
+              <w:t>3</w:t>
+            </w:r>
+            <w:r>
+              <w:rPr>
+                <w:rFonts w:ascii="Times New Roman" w:hAnsi="Times New Roman" w:cs="Times New Roman"/>
+                <w:b/>
+                <w:color w:val="000000"/>
+              </w:rPr>
+              <w:t>0</w:t>
             </w:r>
           </w:p>
         </w:tc>
@@ -9565,15 +9573,7 @@
                 <w:b/>
                 <w:color w:val="000000"/>
               </w:rPr>
-              <w:t>MA_07_06_REC</w:t>
-            </w:r>
-            <w:r>
-              <w:rPr>
-                <w:rFonts w:ascii="Times New Roman" w:hAnsi="Times New Roman" w:cs="Times New Roman"/>
-                <w:b/>
-                <w:color w:val="000000"/>
-              </w:rPr>
-              <w:t>40</w:t>
+              <w:t>MA_07_06_REC40</w:t>
             </w:r>
           </w:p>
         </w:tc>
@@ -11355,15 +11355,7 @@
                 <w:b/>
                 <w:color w:val="000000"/>
               </w:rPr>
-              <w:t>MA_07_06_REC</w:t>
-            </w:r>
-            <w:r>
-              <w:rPr>
-                <w:rFonts w:ascii="Times New Roman" w:hAnsi="Times New Roman" w:cs="Times New Roman"/>
-                <w:b/>
-                <w:color w:val="000000"/>
-              </w:rPr>
-              <w:t>50</w:t>
+              <w:t>MA_07_06_REC50</w:t>
             </w:r>
           </w:p>
         </w:tc>
@@ -11547,15 +11539,7 @@
                 <w:b/>
                 <w:color w:val="000000"/>
               </w:rPr>
-              <w:t>MA_07_06_REC</w:t>
-            </w:r>
-            <w:r>
-              <w:rPr>
-                <w:rFonts w:ascii="Times New Roman" w:hAnsi="Times New Roman" w:cs="Times New Roman"/>
-                <w:b/>
-                <w:color w:val="000000"/>
-              </w:rPr>
-              <w:t>60</w:t>
+              <w:t>MA_07_06_REC60</w:t>
             </w:r>
           </w:p>
         </w:tc>
@@ -11860,15 +11844,7 @@
                 <w:b/>
                 <w:color w:val="000000"/>
               </w:rPr>
-              <w:t>MA_07_06_REC</w:t>
-            </w:r>
-            <w:r>
-              <w:rPr>
-                <w:rFonts w:ascii="Times New Roman" w:hAnsi="Times New Roman" w:cs="Times New Roman"/>
-                <w:b/>
-                <w:color w:val="000000"/>
-              </w:rPr>
-              <w:t>70</w:t>
+              <w:t>MA_07_06_REC70</w:t>
             </w:r>
           </w:p>
         </w:tc>
@@ -15005,15 +14981,7 @@
                 <w:b/>
                 <w:color w:val="000000"/>
               </w:rPr>
-              <w:t>MA_07_06_REC</w:t>
-            </w:r>
-            <w:r>
-              <w:rPr>
-                <w:rFonts w:ascii="Times New Roman" w:hAnsi="Times New Roman" w:cs="Times New Roman"/>
-                <w:b/>
-                <w:color w:val="000000"/>
-              </w:rPr>
-              <w:t>80</w:t>
+              <w:t>MA_07_06_REC80</w:t>
             </w:r>
           </w:p>
         </w:tc>
@@ -15196,15 +15164,7 @@
                 <w:b/>
                 <w:color w:val="000000"/>
               </w:rPr>
-              <w:t>MA_07_06_REC</w:t>
-            </w:r>
-            <w:r>
-              <w:rPr>
-                <w:rFonts w:ascii="Times New Roman" w:hAnsi="Times New Roman" w:cs="Times New Roman"/>
-                <w:b/>
-                <w:color w:val="000000"/>
-              </w:rPr>
-              <w:t>90</w:t>
+              <w:t>MA_07_06_REC90</w:t>
             </w:r>
           </w:p>
         </w:tc>
@@ -17737,15 +17697,7 @@
                 <w:b/>
                 <w:color w:val="000000"/>
               </w:rPr>
-              <w:t>MA_07_06_REC</w:t>
-            </w:r>
-            <w:r>
-              <w:rPr>
-                <w:rFonts w:ascii="Times New Roman" w:hAnsi="Times New Roman" w:cs="Times New Roman"/>
-                <w:b/>
-                <w:color w:val="000000"/>
-              </w:rPr>
-              <w:t>100</w:t>
+              <w:t>MA_07_06_REC100</w:t>
             </w:r>
           </w:p>
         </w:tc>
@@ -21121,15 +21073,7 @@
                 <w:b/>
                 <w:color w:val="000000"/>
               </w:rPr>
-              <w:t>MA_07_06_REC</w:t>
-            </w:r>
-            <w:r>
-              <w:rPr>
-                <w:rFonts w:ascii="Times New Roman" w:hAnsi="Times New Roman" w:cs="Times New Roman"/>
-                <w:b/>
-                <w:color w:val="000000"/>
-              </w:rPr>
-              <w:t>120</w:t>
+              <w:t>MA_07_06_REC120</w:t>
             </w:r>
           </w:p>
         </w:tc>
@@ -23881,8 +23825,8 @@
         <w:tblLook w:val="04A0" w:firstRow="1" w:lastRow="0" w:firstColumn="1" w:lastColumn="0" w:noHBand="0" w:noVBand="1"/>
       </w:tblPr>
       <w:tblGrid>
-        <w:gridCol w:w="2471"/>
-        <w:gridCol w:w="6357"/>
+        <w:gridCol w:w="2468"/>
+        <w:gridCol w:w="6360"/>
       </w:tblGrid>
       <w:tr>
         <w:tc>
@@ -23957,6 +23901,14 @@
                 <w:color w:val="000000"/>
               </w:rPr>
               <w:t>MA_07_06_REC</w:t>
+            </w:r>
+            <w:r>
+              <w:rPr>
+                <w:rFonts w:ascii="Times New Roman" w:hAnsi="Times New Roman" w:cs="Times New Roman"/>
+                <w:b/>
+                <w:color w:val="000000"/>
+              </w:rPr>
+              <w:t>140</w:t>
             </w:r>
           </w:p>
         </w:tc>
@@ -26298,15 +26250,7 @@
                 <w:b/>
                 <w:color w:val="000000"/>
               </w:rPr>
-              <w:t>MA_07_06_REC</w:t>
-            </w:r>
-            <w:r>
-              <w:rPr>
-                <w:rFonts w:ascii="Times New Roman" w:hAnsi="Times New Roman" w:cs="Times New Roman"/>
-                <w:b/>
-                <w:color w:val="000000"/>
-              </w:rPr>
-              <w:t>150</w:t>
+              <w:t>MA_07_06_REC150</w:t>
             </w:r>
           </w:p>
         </w:tc>
@@ -26496,15 +26440,7 @@
                 <w:b/>
                 <w:color w:val="000000"/>
               </w:rPr>
-              <w:t>MA_07_06_REC</w:t>
-            </w:r>
-            <w:r>
-              <w:rPr>
-                <w:rFonts w:ascii="Times New Roman" w:hAnsi="Times New Roman" w:cs="Times New Roman"/>
-                <w:b/>
-                <w:color w:val="000000"/>
-              </w:rPr>
-              <w:t>160</w:t>
+              <w:t>MA_07_06_REC160</w:t>
             </w:r>
           </w:p>
         </w:tc>
@@ -26707,15 +26643,7 @@
                 <w:b/>
                 <w:color w:val="000000"/>
               </w:rPr>
-              <w:t>MA_07_06_REC</w:t>
-            </w:r>
-            <w:r>
-              <w:rPr>
-                <w:rFonts w:ascii="Times New Roman" w:hAnsi="Times New Roman" w:cs="Times New Roman"/>
-                <w:b/>
-                <w:color w:val="000000"/>
-              </w:rPr>
-              <w:t>170</w:t>
+              <w:t>MA_07_06_REC170</w:t>
             </w:r>
           </w:p>
         </w:tc>
@@ -26905,15 +26833,7 @@
                 <w:b/>
                 <w:color w:val="000000"/>
               </w:rPr>
-              <w:t>MA_07_06_REC</w:t>
-            </w:r>
-            <w:r>
-              <w:rPr>
-                <w:rFonts w:ascii="Times New Roman" w:hAnsi="Times New Roman" w:cs="Times New Roman"/>
-                <w:b/>
-                <w:color w:val="000000"/>
-              </w:rPr>
-              <w:t>180</w:t>
+              <w:t>MA_07_06_REC180</w:t>
             </w:r>
           </w:p>
         </w:tc>
@@ -27235,15 +27155,7 @@
                 <w:b/>
                 <w:color w:val="000000"/>
               </w:rPr>
-              <w:t>MA_07_06_REC</w:t>
-            </w:r>
-            <w:r>
-              <w:rPr>
-                <w:rFonts w:ascii="Times New Roman" w:hAnsi="Times New Roman" w:cs="Times New Roman"/>
-                <w:b/>
-                <w:color w:val="000000"/>
-              </w:rPr>
-              <w:t>190</w:t>
+              <w:t>MA_07_06_REC190</w:t>
             </w:r>
           </w:p>
         </w:tc>
@@ -27527,15 +27439,7 @@
                 <w:b/>
                 <w:color w:val="000000"/>
               </w:rPr>
-              <w:t>MA_07_06_REC</w:t>
-            </w:r>
-            <w:r>
-              <w:rPr>
-                <w:rFonts w:ascii="Times New Roman" w:hAnsi="Times New Roman" w:cs="Times New Roman"/>
-                <w:b/>
-                <w:color w:val="000000"/>
-              </w:rPr>
-              <w:t>200</w:t>
+              <w:t>MA_07_06_REC200</w:t>
             </w:r>
           </w:p>
         </w:tc>
@@ -28610,6 +28514,7 @@
                 <w:color w:val="000000"/>
               </w:rPr>
             </w:pPr>
+            <w:bookmarkStart w:id="0" w:name="_GoBack"/>
             <w:r>
               <w:rPr>
                 <w:rFonts w:ascii="Times New Roman" w:hAnsi="Times New Roman" w:cs="Times New Roman"/>
@@ -28618,6 +28523,7 @@
               </w:rPr>
               <w:t>MA_07_06_REC</w:t>
             </w:r>
+            <w:bookmarkEnd w:id="0"/>
             <w:r>
               <w:rPr>
                 <w:rFonts w:ascii="Times New Roman" w:hAnsi="Times New Roman" w:cs="Times New Roman"/>
@@ -29552,15 +29458,7 @@
                 <w:b/>
                 <w:color w:val="000000"/>
               </w:rPr>
-              <w:t>MA_07_06_REC</w:t>
-            </w:r>
-            <w:r>
-              <w:rPr>
-                <w:rFonts w:ascii="Times New Roman" w:hAnsi="Times New Roman" w:cs="Times New Roman"/>
-                <w:b/>
-                <w:color w:val="000000"/>
-              </w:rPr>
-              <w:t>220</w:t>
+              <w:t>MA_07_06_REC220</w:t>
             </w:r>
           </w:p>
         </w:tc>
@@ -29873,15 +29771,7 @@
                 <w:b/>
                 <w:color w:val="000000"/>
               </w:rPr>
-              <w:t>MA_07_06_REC</w:t>
-            </w:r>
-            <w:r>
-              <w:rPr>
-                <w:rFonts w:ascii="Times New Roman" w:hAnsi="Times New Roman" w:cs="Times New Roman"/>
-                <w:b/>
-                <w:color w:val="000000"/>
-              </w:rPr>
-              <w:t>230</w:t>
+              <w:t>MA_07_06_REC230</w:t>
             </w:r>
           </w:p>
         </w:tc>
@@ -32895,15 +32785,7 @@
                 <w:b/>
                 <w:color w:val="000000"/>
               </w:rPr>
-              <w:t>MA_07_06_REC</w:t>
-            </w:r>
-            <w:r>
-              <w:rPr>
-                <w:rFonts w:ascii="Times New Roman" w:hAnsi="Times New Roman" w:cs="Times New Roman"/>
-                <w:b/>
-                <w:color w:val="000000"/>
-              </w:rPr>
-              <w:t>260</w:t>
+              <w:t>MA_07_06_REC260</w:t>
             </w:r>
           </w:p>
         </w:tc>
@@ -33093,15 +32975,7 @@
                 <w:b/>
                 <w:color w:val="000000"/>
               </w:rPr>
-              <w:t>MA_07_06_REC</w:t>
-            </w:r>
-            <w:r>
-              <w:rPr>
-                <w:rFonts w:ascii="Times New Roman" w:hAnsi="Times New Roman" w:cs="Times New Roman"/>
-                <w:b/>
-                <w:color w:val="000000"/>
-              </w:rPr>
-              <w:t>270</w:t>
+              <w:t>MA_07_06_REC270</w:t>
             </w:r>
           </w:p>
         </w:tc>
@@ -33290,15 +33164,7 @@
                 <w:b/>
                 <w:color w:val="000000"/>
               </w:rPr>
-              <w:t>MA_07_06_REC</w:t>
-            </w:r>
-            <w:r>
-              <w:rPr>
-                <w:rFonts w:ascii="Times New Roman" w:hAnsi="Times New Roman" w:cs="Times New Roman"/>
-                <w:b/>
-                <w:color w:val="000000"/>
-              </w:rPr>
-              <w:t>280</w:t>
+              <w:t>MA_07_06_REC280</w:t>
             </w:r>
           </w:p>
         </w:tc>
@@ -33602,15 +33468,7 @@
                 <w:b/>
                 <w:color w:val="000000"/>
               </w:rPr>
-              <w:t>MA_07_06_REC</w:t>
-            </w:r>
-            <w:r>
-              <w:rPr>
-                <w:rFonts w:ascii="Times New Roman" w:hAnsi="Times New Roman" w:cs="Times New Roman"/>
-                <w:b/>
-                <w:color w:val="000000"/>
-              </w:rPr>
-              <w:t>290</w:t>
+              <w:t>MA_07_06_REC290</w:t>
             </w:r>
           </w:p>
         </w:tc>
@@ -36731,15 +36589,7 @@
                 <w:b/>
                 <w:color w:val="000000"/>
               </w:rPr>
-              <w:t>MA_07_06_REC</w:t>
-            </w:r>
-            <w:r>
-              <w:rPr>
-                <w:rFonts w:ascii="Times New Roman" w:hAnsi="Times New Roman" w:cs="Times New Roman"/>
-                <w:b/>
-                <w:color w:val="000000"/>
-              </w:rPr>
-              <w:t>300</w:t>
+              <w:t>MA_07_06_REC300</w:t>
             </w:r>
           </w:p>
         </w:tc>
@@ -38618,15 +38468,7 @@
                 <w:b/>
                 <w:color w:val="000000"/>
               </w:rPr>
-              <w:t>MA_07_06_REC</w:t>
-            </w:r>
-            <w:r>
-              <w:rPr>
-                <w:rFonts w:ascii="Times New Roman" w:hAnsi="Times New Roman" w:cs="Times New Roman"/>
-                <w:b/>
-                <w:color w:val="000000"/>
-              </w:rPr>
-              <w:t>320</w:t>
+              <w:t>MA_07_06_REC320</w:t>
             </w:r>
           </w:p>
         </w:tc>
@@ -39133,15 +38975,7 @@
                 <w:b/>
                 <w:color w:val="000000"/>
               </w:rPr>
-              <w:t>MA_07_06_REC</w:t>
-            </w:r>
-            <w:r>
-              <w:rPr>
-                <w:rFonts w:ascii="Times New Roman" w:hAnsi="Times New Roman" w:cs="Times New Roman"/>
-                <w:b/>
-                <w:color w:val="000000"/>
-              </w:rPr>
-              <w:t>340</w:t>
+              <w:t>MA_07_06_REC340</w:t>
             </w:r>
           </w:p>
         </w:tc>
@@ -39348,15 +39182,7 @@
                 <w:b/>
                 <w:color w:val="000000"/>
               </w:rPr>
-              <w:t>MA_07_06_REC</w:t>
-            </w:r>
-            <w:r>
-              <w:rPr>
-                <w:rFonts w:ascii="Times New Roman" w:hAnsi="Times New Roman" w:cs="Times New Roman"/>
-                <w:b/>
-                <w:color w:val="000000"/>
-              </w:rPr>
-              <w:t>350</w:t>
+              <w:t>MA_07_06_REC350</w:t>
             </w:r>
           </w:p>
         </w:tc>
@@ -39448,8 +39274,6 @@
               </w:rPr>
               <w:t>Evalúa tus conocimientos sobre el tema Las operaciones con números racionales</w:t>
             </w:r>
-            <w:bookmarkStart w:id="0" w:name="_GoBack"/>
-            <w:bookmarkEnd w:id="0"/>
           </w:p>
         </w:tc>
       </w:tr>
@@ -40249,7 +40073,7 @@
         <w:rStyle w:val="Nmerodepgina"/>
         <w:noProof/>
       </w:rPr>
-      <w:t>31</w:t>
+      <w:t>32</w:t>
     </w:r>
     <w:r>
       <w:rPr>
@@ -46216,7 +46040,7 @@
 </file>
 
 <file path=customXml/itemProps1.xml><?xml version="1.0" encoding="utf-8"?>
-<ds:datastoreItem xmlns:ds="http://schemas.openxmlformats.org/officeDocument/2006/customXml" ds:itemID="{58B1CE87-103C-44DE-8B0F-D655F86D50D3}">
+<ds:datastoreItem xmlns:ds="http://schemas.openxmlformats.org/officeDocument/2006/customXml" ds:itemID="{24AE957A-7137-4D6E-831A-3DAB1E964D86}">
   <ds:schemaRefs>
     <ds:schemaRef ds:uri="http://schemas.openxmlformats.org/officeDocument/2006/bibliography"/>
   </ds:schemaRefs>

</xml_diff>